<commit_message>
Added new sql files and updated the existing word files
</commit_message>
<xml_diff>
--- a/Exercise_10_Laurente_ Lady Jane/Exercise 10.docx
+++ b/Exercise_10_Laurente_ Lady Jane/Exercise 10.docx
@@ -27,6 +27,20 @@
           <w:noProof/>
         </w:rPr>
         <w:t>1.Display the sum of ages of employees working at BIgnet.</w:t>
+      </w:r>
+      <w:r>
+        <w:rPr>
+          <w:b/>
+          <w:bCs/>
+          <w:noProof/>
+        </w:rPr>
+        <w:br/>
+      </w:r>
+      <w:r>
+        <w:rPr>
+          <w:noProof/>
+        </w:rPr>
+        <w:t>SELECT SUM(age) FROM `employee_data`;</w:t>
       </w:r>
     </w:p>
     <w:p>
@@ -100,6 +114,20 @@
         </w:rPr>
         <w:t>2. How would you calculate the total of years of service the employees of Bignet have in the company?</w:t>
       </w:r>
+      <w:r>
+        <w:rPr>
+          <w:b/>
+          <w:bCs/>
+          <w:noProof/>
+        </w:rPr>
+        <w:br/>
+      </w:r>
+      <w:r>
+        <w:rPr>
+          <w:noProof/>
+        </w:rPr>
+        <w:t>SELECT SUM(yos) FROM `employee_data`;</w:t>
+      </w:r>
     </w:p>
     <w:p>
       <w:pPr>
@@ -172,6 +200,20 @@
         </w:rPr>
         <w:t>3. Calculatr the sum of salaries and the average age of employees who hold “Programmer” title.</w:t>
       </w:r>
+      <w:r>
+        <w:rPr>
+          <w:b/>
+          <w:bCs/>
+          <w:noProof/>
+        </w:rPr>
+        <w:br/>
+      </w:r>
+      <w:r>
+        <w:rPr>
+          <w:noProof/>
+        </w:rPr>
+        <w:t>SELECT SUM(salary), AVG(age) FROM `employee_data` WHERE title like "Programmer";</w:t>
+      </w:r>
     </w:p>
     <w:p>
       <w:pPr>
@@ -189,6 +231,7 @@
           <w:bCs/>
           <w:noProof/>
         </w:rPr>
+        <w:lastRenderedPageBreak/>
         <w:drawing>
           <wp:inline distT="0" distB="0" distL="0" distR="0" wp14:anchorId="26FA447F" wp14:editId="5A9AB9F2">
             <wp:extent cx="4149969" cy="1539834"/>
@@ -261,7 +304,6 @@
           <w:bCs/>
           <w:noProof/>
         </w:rPr>
-        <w:lastRenderedPageBreak/>
         <w:t>Select (SUM(perks) / Sum(salary) * 100) from employee_data;</w:t>
       </w:r>
     </w:p>

</xml_diff>